<commit_message>
fix: corrige formatação das datas e adiciona logs para debug
</commit_message>
<xml_diff>
--- a/public/modelo-prescricao.docx
+++ b/public/modelo-prescricao.docx
@@ -408,27 +408,7 @@
                 <w:sz w:val="16"/>
                 <w:szCs w:val="16"/>
               </w:rPr>
-              <w:t>{med</w:t>
-            </w:r>
-            <w:r>
-              <w:rPr>
-                <w:rFonts w:asciiTheme="majorHAnsi" w:hAnsiTheme="majorHAnsi" w:cstheme="majorHAnsi"/>
-                <w:b/>
-                <w:bCs/>
-                <w:sz w:val="16"/>
-                <w:szCs w:val="16"/>
-              </w:rPr>
-              <w:t>2</w:t>
-            </w:r>
-            <w:r>
-              <w:rPr>
-                <w:rFonts w:asciiTheme="majorHAnsi" w:hAnsiTheme="majorHAnsi" w:cstheme="majorHAnsi"/>
-                <w:b/>
-                <w:bCs/>
-                <w:sz w:val="16"/>
-                <w:szCs w:val="16"/>
-              </w:rPr>
-              <w:t>_nome} </w:t>
+              <w:t>{med2_nome} </w:t>
             </w:r>
           </w:p>
         </w:tc>
@@ -664,13 +644,7 @@
               <w:framePr w:hSpace="0" w:wrap="auto" w:vAnchor="margin" w:hAnchor="text" w:xAlign="left" w:yAlign="inline"/>
             </w:pPr>
             <w:r>
-              <w:t>{med</w:t>
-            </w:r>
-            <w:r>
-              <w:t>3</w:t>
-            </w:r>
-            <w:r>
-              <w:t>_nome} </w:t>
+              <w:t>{med3_nome} </w:t>
             </w:r>
           </w:p>
         </w:tc>
@@ -918,27 +892,7 @@
                 <w:sz w:val="16"/>
                 <w:szCs w:val="16"/>
               </w:rPr>
-              <w:t>{med</w:t>
-            </w:r>
-            <w:r>
-              <w:rPr>
-                <w:rFonts w:asciiTheme="majorHAnsi" w:hAnsiTheme="majorHAnsi" w:cstheme="majorHAnsi"/>
-                <w:b/>
-                <w:bCs/>
-                <w:sz w:val="16"/>
-                <w:szCs w:val="16"/>
-              </w:rPr>
-              <w:t>4</w:t>
-            </w:r>
-            <w:r>
-              <w:rPr>
-                <w:rFonts w:asciiTheme="majorHAnsi" w:hAnsiTheme="majorHAnsi" w:cstheme="majorHAnsi"/>
-                <w:b/>
-                <w:bCs/>
-                <w:sz w:val="16"/>
-                <w:szCs w:val="16"/>
-              </w:rPr>
-              <w:t>_nome} </w:t>
+              <w:t>{med4_nome} </w:t>
             </w:r>
           </w:p>
         </w:tc>
@@ -1185,27 +1139,7 @@
                 <w:sz w:val="16"/>
                 <w:szCs w:val="16"/>
               </w:rPr>
-              <w:t>{med</w:t>
-            </w:r>
-            <w:r>
-              <w:rPr>
-                <w:rFonts w:asciiTheme="majorHAnsi" w:hAnsiTheme="majorHAnsi" w:cstheme="majorHAnsi"/>
-                <w:b/>
-                <w:bCs/>
-                <w:sz w:val="16"/>
-                <w:szCs w:val="16"/>
-              </w:rPr>
-              <w:t>5</w:t>
-            </w:r>
-            <w:r>
-              <w:rPr>
-                <w:rFonts w:asciiTheme="majorHAnsi" w:hAnsiTheme="majorHAnsi" w:cstheme="majorHAnsi"/>
-                <w:b/>
-                <w:bCs/>
-                <w:sz w:val="16"/>
-                <w:szCs w:val="16"/>
-              </w:rPr>
-              <w:t>_nome} </w:t>
+              <w:t>{med5_nome} </w:t>
             </w:r>
           </w:p>
         </w:tc>
@@ -1453,27 +1387,7 @@
                 <w:sz w:val="16"/>
                 <w:szCs w:val="16"/>
               </w:rPr>
-              <w:t>{med</w:t>
-            </w:r>
-            <w:r>
-              <w:rPr>
-                <w:rFonts w:asciiTheme="majorHAnsi" w:hAnsiTheme="majorHAnsi" w:cstheme="majorHAnsi"/>
-                <w:b/>
-                <w:bCs/>
-                <w:sz w:val="16"/>
-                <w:szCs w:val="16"/>
-              </w:rPr>
-              <w:t>6</w:t>
-            </w:r>
-            <w:r>
-              <w:rPr>
-                <w:rFonts w:asciiTheme="majorHAnsi" w:hAnsiTheme="majorHAnsi" w:cstheme="majorHAnsi"/>
-                <w:b/>
-                <w:bCs/>
-                <w:sz w:val="16"/>
-                <w:szCs w:val="16"/>
-              </w:rPr>
-              <w:t>_nome} </w:t>
+              <w:t>{med6_nome} </w:t>
             </w:r>
           </w:p>
         </w:tc>
@@ -1694,27 +1608,7 @@
                 <w:sz w:val="16"/>
                 <w:szCs w:val="16"/>
               </w:rPr>
-              <w:t>{med</w:t>
-            </w:r>
-            <w:r>
-              <w:rPr>
-                <w:rFonts w:asciiTheme="majorHAnsi" w:hAnsiTheme="majorHAnsi" w:cstheme="majorHAnsi"/>
-                <w:b/>
-                <w:bCs/>
-                <w:sz w:val="16"/>
-                <w:szCs w:val="16"/>
-              </w:rPr>
-              <w:t>7</w:t>
-            </w:r>
-            <w:r>
-              <w:rPr>
-                <w:rFonts w:asciiTheme="majorHAnsi" w:hAnsiTheme="majorHAnsi" w:cstheme="majorHAnsi"/>
-                <w:b/>
-                <w:bCs/>
-                <w:sz w:val="16"/>
-                <w:szCs w:val="16"/>
-              </w:rPr>
-              <w:t>_nome} </w:t>
+              <w:t>{med7_nome} </w:t>
             </w:r>
           </w:p>
         </w:tc>
@@ -1922,27 +1816,7 @@
                 <w:sz w:val="16"/>
                 <w:szCs w:val="16"/>
               </w:rPr>
-              <w:t>{med</w:t>
-            </w:r>
-            <w:r>
-              <w:rPr>
-                <w:rFonts w:asciiTheme="majorHAnsi" w:hAnsiTheme="majorHAnsi" w:cstheme="majorHAnsi"/>
-                <w:b/>
-                <w:bCs/>
-                <w:sz w:val="16"/>
-                <w:szCs w:val="16"/>
-              </w:rPr>
-              <w:t>8</w:t>
-            </w:r>
-            <w:r>
-              <w:rPr>
-                <w:rFonts w:asciiTheme="majorHAnsi" w:hAnsiTheme="majorHAnsi" w:cstheme="majorHAnsi"/>
-                <w:b/>
-                <w:bCs/>
-                <w:sz w:val="16"/>
-                <w:szCs w:val="16"/>
-              </w:rPr>
-              <w:t>_nome} </w:t>
+              <w:t>{med8_nome} </w:t>
             </w:r>
           </w:p>
         </w:tc>
@@ -2175,27 +2049,7 @@
                 <w:sz w:val="16"/>
                 <w:szCs w:val="16"/>
               </w:rPr>
-              <w:t>{med</w:t>
-            </w:r>
-            <w:r>
-              <w:rPr>
-                <w:rFonts w:asciiTheme="majorHAnsi" w:hAnsiTheme="majorHAnsi" w:cstheme="majorHAnsi"/>
-                <w:b/>
-                <w:bCs/>
-                <w:sz w:val="16"/>
-                <w:szCs w:val="16"/>
-              </w:rPr>
-              <w:t>9</w:t>
-            </w:r>
-            <w:r>
-              <w:rPr>
-                <w:rFonts w:asciiTheme="majorHAnsi" w:hAnsiTheme="majorHAnsi" w:cstheme="majorHAnsi"/>
-                <w:b/>
-                <w:bCs/>
-                <w:sz w:val="16"/>
-                <w:szCs w:val="16"/>
-              </w:rPr>
-              <w:t>_nome} </w:t>
+              <w:t>{med9_nome} </w:t>
             </w:r>
           </w:p>
         </w:tc>
@@ -2443,27 +2297,7 @@
                 <w:sz w:val="16"/>
                 <w:szCs w:val="16"/>
               </w:rPr>
-              <w:t>{med</w:t>
-            </w:r>
-            <w:r>
-              <w:rPr>
-                <w:rFonts w:asciiTheme="majorHAnsi" w:hAnsiTheme="majorHAnsi" w:cstheme="majorHAnsi"/>
-                <w:b/>
-                <w:bCs/>
-                <w:sz w:val="16"/>
-                <w:szCs w:val="16"/>
-              </w:rPr>
-              <w:t>10</w:t>
-            </w:r>
-            <w:r>
-              <w:rPr>
-                <w:rFonts w:asciiTheme="majorHAnsi" w:hAnsiTheme="majorHAnsi" w:cstheme="majorHAnsi"/>
-                <w:b/>
-                <w:bCs/>
-                <w:sz w:val="16"/>
-                <w:szCs w:val="16"/>
-              </w:rPr>
-              <w:t>_nome} </w:t>
+              <w:t>{med10_nome} </w:t>
             </w:r>
           </w:p>
         </w:tc>
@@ -2676,6 +2510,16 @@
                 <w:szCs w:val="16"/>
               </w:rPr>
             </w:pPr>
+            <w:r>
+              <w:rPr>
+                <w:rFonts w:cstheme="minorHAnsi"/>
+                <w:b/>
+                <w:bCs/>
+                <w:sz w:val="16"/>
+                <w:szCs w:val="16"/>
+              </w:rPr>
+              <w:t>11</w:t>
+            </w:r>
           </w:p>
         </w:tc>
         <w:tc>
@@ -2700,27 +2544,7 @@
                 <w:sz w:val="16"/>
                 <w:szCs w:val="16"/>
               </w:rPr>
-              <w:t>{med1</w:t>
-            </w:r>
-            <w:r>
-              <w:rPr>
-                <w:rFonts w:asciiTheme="majorHAnsi" w:hAnsiTheme="majorHAnsi" w:cstheme="majorHAnsi"/>
-                <w:b/>
-                <w:bCs/>
-                <w:sz w:val="16"/>
-                <w:szCs w:val="16"/>
-              </w:rPr>
-              <w:t>1</w:t>
-            </w:r>
-            <w:r>
-              <w:rPr>
-                <w:rFonts w:asciiTheme="majorHAnsi" w:hAnsiTheme="majorHAnsi" w:cstheme="majorHAnsi"/>
-                <w:b/>
-                <w:bCs/>
-                <w:sz w:val="16"/>
-                <w:szCs w:val="16"/>
-              </w:rPr>
-              <w:t>_nome} </w:t>
+              <w:t>{med11_nome} </w:t>
             </w:r>
           </w:p>
         </w:tc>
@@ -2934,6 +2758,16 @@
                 <w:szCs w:val="16"/>
               </w:rPr>
             </w:pPr>
+            <w:r>
+              <w:rPr>
+                <w:rFonts w:cstheme="minorHAnsi"/>
+                <w:b/>
+                <w:bCs/>
+                <w:sz w:val="16"/>
+                <w:szCs w:val="16"/>
+              </w:rPr>
+              <w:t>12</w:t>
+            </w:r>
           </w:p>
         </w:tc>
         <w:tc>
@@ -2958,27 +2792,7 @@
                 <w:sz w:val="16"/>
                 <w:szCs w:val="16"/>
               </w:rPr>
-              <w:t>{med1</w:t>
-            </w:r>
-            <w:r>
-              <w:rPr>
-                <w:rFonts w:asciiTheme="majorHAnsi" w:hAnsiTheme="majorHAnsi" w:cstheme="majorHAnsi"/>
-                <w:b/>
-                <w:bCs/>
-                <w:sz w:val="16"/>
-                <w:szCs w:val="16"/>
-              </w:rPr>
-              <w:t>2</w:t>
-            </w:r>
-            <w:r>
-              <w:rPr>
-                <w:rFonts w:asciiTheme="majorHAnsi" w:hAnsiTheme="majorHAnsi" w:cstheme="majorHAnsi"/>
-                <w:b/>
-                <w:bCs/>
-                <w:sz w:val="16"/>
-                <w:szCs w:val="16"/>
-              </w:rPr>
-              <w:t>_nome} </w:t>
+              <w:t>{med12_nome} </w:t>
             </w:r>
           </w:p>
         </w:tc>
@@ -3191,6 +3005,16 @@
                 <w:szCs w:val="16"/>
               </w:rPr>
             </w:pPr>
+            <w:r>
+              <w:rPr>
+                <w:rFonts w:cstheme="minorHAnsi"/>
+                <w:b/>
+                <w:bCs/>
+                <w:sz w:val="16"/>
+                <w:szCs w:val="16"/>
+              </w:rPr>
+              <w:t>13</w:t>
+            </w:r>
           </w:p>
         </w:tc>
         <w:tc>
@@ -3215,27 +3039,7 @@
                 <w:sz w:val="16"/>
                 <w:szCs w:val="16"/>
               </w:rPr>
-              <w:t>{med1</w:t>
-            </w:r>
-            <w:r>
-              <w:rPr>
-                <w:rFonts w:asciiTheme="majorHAnsi" w:hAnsiTheme="majorHAnsi" w:cstheme="majorHAnsi"/>
-                <w:b/>
-                <w:bCs/>
-                <w:sz w:val="16"/>
-                <w:szCs w:val="16"/>
-              </w:rPr>
-              <w:t>3</w:t>
-            </w:r>
-            <w:r>
-              <w:rPr>
-                <w:rFonts w:asciiTheme="majorHAnsi" w:hAnsiTheme="majorHAnsi" w:cstheme="majorHAnsi"/>
-                <w:b/>
-                <w:bCs/>
-                <w:sz w:val="16"/>
-                <w:szCs w:val="16"/>
-              </w:rPr>
-              <w:t>_nome} </w:t>
+              <w:t>{med13_nome} </w:t>
             </w:r>
           </w:p>
         </w:tc>
@@ -3449,6 +3253,16 @@
                 <w:szCs w:val="16"/>
               </w:rPr>
             </w:pPr>
+            <w:r>
+              <w:rPr>
+                <w:rFonts w:cstheme="minorHAnsi"/>
+                <w:b/>
+                <w:bCs/>
+                <w:sz w:val="16"/>
+                <w:szCs w:val="16"/>
+              </w:rPr>
+              <w:t>14</w:t>
+            </w:r>
           </w:p>
         </w:tc>
         <w:tc>
@@ -3473,27 +3287,7 @@
                 <w:sz w:val="16"/>
                 <w:szCs w:val="16"/>
               </w:rPr>
-              <w:t>{med1</w:t>
-            </w:r>
-            <w:r>
-              <w:rPr>
-                <w:rFonts w:asciiTheme="majorHAnsi" w:hAnsiTheme="majorHAnsi" w:cstheme="majorHAnsi"/>
-                <w:b/>
-                <w:bCs/>
-                <w:sz w:val="16"/>
-                <w:szCs w:val="16"/>
-              </w:rPr>
-              <w:t>4</w:t>
-            </w:r>
-            <w:r>
-              <w:rPr>
-                <w:rFonts w:asciiTheme="majorHAnsi" w:hAnsiTheme="majorHAnsi" w:cstheme="majorHAnsi"/>
-                <w:b/>
-                <w:bCs/>
-                <w:sz w:val="16"/>
-                <w:szCs w:val="16"/>
-              </w:rPr>
-              <w:t>_nome} </w:t>
+              <w:t>{med14_nome} </w:t>
             </w:r>
           </w:p>
         </w:tc>
@@ -3706,6 +3500,16 @@
                 <w:szCs w:val="16"/>
               </w:rPr>
             </w:pPr>
+            <w:r>
+              <w:rPr>
+                <w:rFonts w:cstheme="minorHAnsi"/>
+                <w:b/>
+                <w:bCs/>
+                <w:sz w:val="16"/>
+                <w:szCs w:val="16"/>
+              </w:rPr>
+              <w:t>15</w:t>
+            </w:r>
           </w:p>
         </w:tc>
         <w:tc>
@@ -3730,27 +3534,7 @@
                 <w:sz w:val="16"/>
                 <w:szCs w:val="16"/>
               </w:rPr>
-              <w:t>{med1</w:t>
-            </w:r>
-            <w:r>
-              <w:rPr>
-                <w:rFonts w:asciiTheme="majorHAnsi" w:hAnsiTheme="majorHAnsi" w:cstheme="majorHAnsi"/>
-                <w:b/>
-                <w:bCs/>
-                <w:sz w:val="16"/>
-                <w:szCs w:val="16"/>
-              </w:rPr>
-              <w:t>5</w:t>
-            </w:r>
-            <w:r>
-              <w:rPr>
-                <w:rFonts w:asciiTheme="majorHAnsi" w:hAnsiTheme="majorHAnsi" w:cstheme="majorHAnsi"/>
-                <w:b/>
-                <w:bCs/>
-                <w:sz w:val="16"/>
-                <w:szCs w:val="16"/>
-              </w:rPr>
-              <w:t>_nome} </w:t>
+              <w:t>{med15_nome} </w:t>
             </w:r>
           </w:p>
         </w:tc>
@@ -3964,6 +3748,16 @@
                 <w:szCs w:val="16"/>
               </w:rPr>
             </w:pPr>
+            <w:r>
+              <w:rPr>
+                <w:rFonts w:cstheme="minorHAnsi"/>
+                <w:b/>
+                <w:bCs/>
+                <w:sz w:val="16"/>
+                <w:szCs w:val="16"/>
+              </w:rPr>
+              <w:t>16</w:t>
+            </w:r>
           </w:p>
         </w:tc>
         <w:tc>
@@ -3988,27 +3782,7 @@
                 <w:sz w:val="16"/>
                 <w:szCs w:val="16"/>
               </w:rPr>
-              <w:t>{med1</w:t>
-            </w:r>
-            <w:r>
-              <w:rPr>
-                <w:rFonts w:asciiTheme="majorHAnsi" w:hAnsiTheme="majorHAnsi" w:cstheme="majorHAnsi"/>
-                <w:b/>
-                <w:bCs/>
-                <w:sz w:val="16"/>
-                <w:szCs w:val="16"/>
-              </w:rPr>
-              <w:t>6</w:t>
-            </w:r>
-            <w:r>
-              <w:rPr>
-                <w:rFonts w:asciiTheme="majorHAnsi" w:hAnsiTheme="majorHAnsi" w:cstheme="majorHAnsi"/>
-                <w:b/>
-                <w:bCs/>
-                <w:sz w:val="16"/>
-                <w:szCs w:val="16"/>
-              </w:rPr>
-              <w:t>_nome} </w:t>
+              <w:t>{med16_nome} </w:t>
             </w:r>
           </w:p>
         </w:tc>
@@ -4221,6 +3995,16 @@
                 <w:szCs w:val="16"/>
               </w:rPr>
             </w:pPr>
+            <w:r>
+              <w:rPr>
+                <w:rFonts w:cstheme="minorHAnsi"/>
+                <w:b/>
+                <w:bCs/>
+                <w:sz w:val="16"/>
+                <w:szCs w:val="16"/>
+              </w:rPr>
+              <w:t>17</w:t>
+            </w:r>
           </w:p>
         </w:tc>
         <w:tc>
@@ -4245,27 +4029,7 @@
                 <w:sz w:val="16"/>
                 <w:szCs w:val="16"/>
               </w:rPr>
-              <w:t>{med1</w:t>
-            </w:r>
-            <w:r>
-              <w:rPr>
-                <w:rFonts w:asciiTheme="majorHAnsi" w:hAnsiTheme="majorHAnsi" w:cstheme="majorHAnsi"/>
-                <w:b/>
-                <w:bCs/>
-                <w:sz w:val="16"/>
-                <w:szCs w:val="16"/>
-              </w:rPr>
-              <w:t>7</w:t>
-            </w:r>
-            <w:r>
-              <w:rPr>
-                <w:rFonts w:asciiTheme="majorHAnsi" w:hAnsiTheme="majorHAnsi" w:cstheme="majorHAnsi"/>
-                <w:b/>
-                <w:bCs/>
-                <w:sz w:val="16"/>
-                <w:szCs w:val="16"/>
-              </w:rPr>
-              <w:t>_nome} </w:t>
+              <w:t>{med17_nome} </w:t>
             </w:r>
           </w:p>
         </w:tc>
@@ -4479,6 +4243,16 @@
                 <w:szCs w:val="16"/>
               </w:rPr>
             </w:pPr>
+            <w:r>
+              <w:rPr>
+                <w:rFonts w:cstheme="minorHAnsi"/>
+                <w:b/>
+                <w:bCs/>
+                <w:sz w:val="16"/>
+                <w:szCs w:val="16"/>
+              </w:rPr>
+              <w:t>18</w:t>
+            </w:r>
           </w:p>
         </w:tc>
         <w:tc>
@@ -4503,27 +4277,7 @@
                 <w:sz w:val="16"/>
                 <w:szCs w:val="16"/>
               </w:rPr>
-              <w:t>{med1</w:t>
-            </w:r>
-            <w:r>
-              <w:rPr>
-                <w:rFonts w:asciiTheme="majorHAnsi" w:hAnsiTheme="majorHAnsi" w:cstheme="majorHAnsi"/>
-                <w:b/>
-                <w:bCs/>
-                <w:sz w:val="16"/>
-                <w:szCs w:val="16"/>
-              </w:rPr>
-              <w:t>8</w:t>
-            </w:r>
-            <w:r>
-              <w:rPr>
-                <w:rFonts w:asciiTheme="majorHAnsi" w:hAnsiTheme="majorHAnsi" w:cstheme="majorHAnsi"/>
-                <w:b/>
-                <w:bCs/>
-                <w:sz w:val="16"/>
-                <w:szCs w:val="16"/>
-              </w:rPr>
-              <w:t>_nome} </w:t>
+              <w:t>{med18_nome} </w:t>
             </w:r>
           </w:p>
         </w:tc>
@@ -6156,6 +5910,7 @@
   <w:style w:type="character" w:default="1" w:styleId="DefaultParagraphFont">
     <w:name w:val="Default Paragraph Font"/>
     <w:uiPriority w:val="1"/>
+    <w:semiHidden/>
     <w:unhideWhenUsed/>
   </w:style>
   <w:style w:type="table" w:default="1" w:styleId="TableNormal">

</xml_diff>